<commit_message>
added in the name of the log file
</commit_message>
<xml_diff>
--- a/week3projectreport.docx
+++ b/week3projectreport.docx
@@ -3551,6 +3551,27 @@
           <w:szCs w:val="28"/>
         </w:rPr>
         <w:t>(give the name of the log file)</w:t>
+      </w:r>
+    </w:p>
+    <w:p>
+      <w:pPr>
+        <w:rPr>
+          <w:rFonts w:ascii="Verdana" w:hAnsi="Verdana"/>
+          <w:b/>
+          <w:color w:val="1F497D" w:themeColor="text2"/>
+          <w:sz w:val="28"/>
+          <w:szCs w:val="28"/>
+        </w:rPr>
+      </w:pPr>
+      <w:r>
+        <w:rPr>
+          <w:rFonts w:ascii="Verdana" w:hAnsi="Verdana"/>
+          <w:b/>
+          <w:color w:val="1F497D" w:themeColor="text2"/>
+          <w:sz w:val="28"/>
+          <w:szCs w:val="28"/>
+        </w:rPr>
+        <w:t>projectlog.xlsx / log.pdf</w:t>
       </w:r>
     </w:p>
     <w:p>

</xml_diff>